<commit_message>
Revert "Merge branch 'main' of https://github.com/xlisses/ruang"
This reverts commit 82dd6a78c0cc03b21a7de476dad49953e60b5f91, reversing
changes made to 5a2f4bde6cef0916f9ee66decdba044d04f12bbc.
</commit_message>
<xml_diff>
--- a/9.final/项目成员评价.docx
+++ b/9.final/项目成员评价.docx
@@ -427,17 +427,17 @@
         <w:ind w:left="840" w:right="560" w:firstLine="420"/>
         <w:jc w:val="right"/>
         <w:rPr>
-          <w:rFonts w:ascii="等线" w:eastAsia="等线" w:hAnsi="等线"/>
-          <w:sz w:val="28"/>
-          <w:szCs w:val="28"/>
-        </w:rPr>
-      </w:pPr>
-      <w:r>
-        <w:rPr>
           <w:rFonts w:ascii="等线" w:eastAsia="等线" w:hAnsi="等线" w:hint="eastAsia"/>
           <w:sz w:val="28"/>
           <w:szCs w:val="28"/>
         </w:rPr>
+      </w:pPr>
+      <w:r>
+        <w:rPr>
+          <w:rFonts w:ascii="等线" w:eastAsia="等线" w:hAnsi="等线" w:hint="eastAsia"/>
+          <w:sz w:val="28"/>
+          <w:szCs w:val="28"/>
+        </w:rPr>
         <w:t>2</w:t>
       </w:r>
       <w:r>
@@ -469,79 +469,289 @@
     <w:p>
       <w:pPr>
         <w:rPr>
-          <w:sz w:val="28"/>
-          <w:szCs w:val="28"/>
-        </w:rPr>
-      </w:pPr>
-      <w:r>
-        <w:rPr>
-          <w:sz w:val="28"/>
-          <w:szCs w:val="28"/>
+          <w:rFonts w:hint="eastAsia"/>
+        </w:rPr>
+      </w:pPr>
+      <w:r>
+        <w:rPr>
+          <w:rFonts w:hint="eastAsia"/>
         </w:rPr>
         <w:lastRenderedPageBreak/>
+        <w:t xml:space="preserve">1. </w:t>
+      </w:r>
+      <w:r>
+        <w:rPr>
+          <w:rFonts w:hint="eastAsia"/>
+        </w:rPr>
+        <w:t>标准：</w:t>
+      </w:r>
+    </w:p>
+    <w:p>
+      <w:pPr>
+        <w:rPr>
+          <w:rFonts w:hint="eastAsia"/>
+        </w:rPr>
+      </w:pPr>
+      <w:r>
+        <w:rPr>
+          <w:rFonts w:hint="eastAsia"/>
+        </w:rPr>
         <w:t>1</w:t>
       </w:r>
       <w:r>
         <w:rPr>
           <w:rFonts w:hint="eastAsia"/>
-          <w:sz w:val="28"/>
-          <w:szCs w:val="28"/>
+        </w:rPr>
+        <w:t>）基本要求：</w:t>
+      </w:r>
+      <w:r>
+        <w:rPr>
+          <w:rFonts w:hint="eastAsia"/>
+        </w:rPr>
+        <w:t>-</w:t>
+      </w:r>
+      <w:r>
+        <w:rPr>
+          <w:rFonts w:hint="eastAsia"/>
+        </w:rPr>
+        <w:t>完成自己职责范围之内的工作，就是做好分配给你的工作</w:t>
+      </w:r>
+    </w:p>
+    <w:p>
+      <w:pPr>
+        <w:rPr>
+          <w:rFonts w:hint="eastAsia"/>
+        </w:rPr>
+      </w:pPr>
+      <w:r>
+        <w:rPr>
+          <w:rFonts w:hint="eastAsia"/>
+        </w:rPr>
+        <w:t xml:space="preserve">- </w:t>
+      </w:r>
+      <w:r>
+        <w:rPr>
+          <w:rFonts w:hint="eastAsia"/>
+        </w:rPr>
+        <w:t>对自己所做的工作负责到底</w:t>
+      </w:r>
+    </w:p>
+    <w:p>
+      <w:r>
+        <w:rPr>
+          <w:rFonts w:hint="eastAsia"/>
+        </w:rPr>
+        <w:t>2</w:t>
+      </w:r>
+      <w:r>
+        <w:rPr>
+          <w:rFonts w:hint="eastAsia"/>
+        </w:rPr>
+        <w:t>）积极主动性</w:t>
+      </w:r>
+      <w:r>
+        <w:rPr>
+          <w:rFonts w:hint="eastAsia"/>
+        </w:rPr>
+        <w:t>-</w:t>
+      </w:r>
+      <w:r>
+        <w:rPr>
+          <w:rFonts w:hint="eastAsia"/>
+        </w:rPr>
+        <w:t>如发现项目中的问题（管理疏漏，技术问题，实现方案）时，主动提醒相关责任人并提出自己的解决建议</w:t>
+      </w:r>
+      <w:r>
+        <w:rPr>
+          <w:rFonts w:hint="eastAsia"/>
+        </w:rPr>
+        <w:t>-</w:t>
+      </w:r>
+      <w:r>
+        <w:rPr>
+          <w:rFonts w:hint="eastAsia"/>
+        </w:rPr>
+        <w:t>在自己能力允许范围内，尽可能的多为项目作贡献</w:t>
+      </w:r>
+    </w:p>
+    <w:p>
+      <w:pPr>
+        <w:rPr>
+          <w:rFonts w:hint="eastAsia"/>
+        </w:rPr>
+      </w:pPr>
+      <w:r>
+        <w:rPr>
+          <w:rFonts w:hint="eastAsia"/>
+        </w:rPr>
+        <w:t>3</w:t>
+      </w:r>
+      <w:r>
+        <w:rPr>
+          <w:rFonts w:hint="eastAsia"/>
+        </w:rPr>
+        <w:t>）团队性</w:t>
+      </w:r>
+      <w:r>
+        <w:rPr>
+          <w:rFonts w:hint="eastAsia"/>
+        </w:rPr>
+        <w:t>-</w:t>
+      </w:r>
+      <w:r>
+        <w:rPr>
+          <w:rFonts w:hint="eastAsia"/>
+        </w:rPr>
+        <w:t>乐于帮助其他团队成员（前提是做好本职工作），帮别人就是帮自己</w:t>
+      </w:r>
+      <w:r>
+        <w:rPr>
+          <w:rFonts w:hint="eastAsia"/>
+        </w:rPr>
+        <w:t>-</w:t>
+      </w:r>
+      <w:r>
+        <w:rPr>
+          <w:rFonts w:hint="eastAsia"/>
+        </w:rPr>
+        <w:t>真正做到就事论事，对事不对人，不要在工作中带过多个人感情色彩</w:t>
+      </w:r>
+      <w:r>
+        <w:rPr>
+          <w:rFonts w:hint="eastAsia"/>
+        </w:rPr>
+        <w:t>-</w:t>
+      </w:r>
+      <w:r>
+        <w:rPr>
+          <w:rFonts w:hint="eastAsia"/>
+        </w:rPr>
+        <w:t>尊重他人以及尊重他人的劳动成果（特别是</w:t>
+      </w:r>
+      <w:r>
+        <w:rPr>
+          <w:rFonts w:hint="eastAsia"/>
+        </w:rPr>
+        <w:t>Leader</w:t>
+      </w:r>
+      <w:r>
+        <w:rPr>
+          <w:rFonts w:hint="eastAsia"/>
+        </w:rPr>
+        <w:t>应该注意）</w:t>
+      </w:r>
+    </w:p>
+    <w:p>
+      <w:pPr>
+        <w:rPr>
+          <w:rFonts w:hint="eastAsia"/>
+        </w:rPr>
+      </w:pPr>
+      <w:r>
+        <w:t>4</w:t>
+      </w:r>
+      <w:r>
+        <w:rPr>
+          <w:rFonts w:hint="eastAsia"/>
+        </w:rPr>
+        <w:t>）持续改进的意识</w:t>
+      </w:r>
+    </w:p>
+    <w:p>
+      <w:pPr>
+        <w:rPr>
+          <w:rFonts w:hint="eastAsia"/>
+        </w:rPr>
+      </w:pPr>
+      <w:r>
+        <w:t>5</w:t>
+      </w:r>
+      <w:r>
+        <w:rPr>
+          <w:rFonts w:hint="eastAsia"/>
+        </w:rPr>
+        <w:t>）计划意识</w:t>
+      </w:r>
+    </w:p>
+    <w:p>
+      <w:pPr>
+        <w:rPr>
+          <w:rFonts w:hint="eastAsia"/>
+        </w:rPr>
+      </w:pPr>
+      <w:r>
+        <w:rPr>
+          <w:rFonts w:hint="eastAsia"/>
+        </w:rPr>
+        <w:t>工作尽可能先计划，再实施，在实施中调整计划，依照计划实施</w:t>
+      </w:r>
+    </w:p>
+    <w:p>
+      <w:r>
+        <w:rPr>
+          <w:rFonts w:hint="eastAsia"/>
+        </w:rPr>
+        <w:t>6</w:t>
+      </w:r>
+      <w:r>
+        <w:rPr>
+          <w:rFonts w:hint="eastAsia"/>
+        </w:rPr>
+        <w:t>）总结</w:t>
+      </w:r>
+    </w:p>
+    <w:p>
+      <w:pPr>
+        <w:rPr>
+          <w:rFonts w:hint="eastAsia"/>
+        </w:rPr>
+      </w:pPr>
+    </w:p>
+    <w:p>
+      <w:r>
+        <w:t>1</w:t>
+      </w:r>
+      <w:r>
+        <w:rPr>
+          <w:rFonts w:hint="eastAsia"/>
         </w:rPr>
         <w:t>、</w:t>
       </w:r>
       <w:r>
         <w:rPr>
           <w:rFonts w:hint="eastAsia"/>
-          <w:sz w:val="28"/>
-          <w:szCs w:val="28"/>
         </w:rPr>
         <w:t>徐过</w:t>
       </w:r>
       <w:r>
         <w:rPr>
           <w:rFonts w:hint="eastAsia"/>
-          <w:sz w:val="28"/>
-          <w:szCs w:val="28"/>
         </w:rPr>
         <w:t>（组长）</w:t>
       </w:r>
       <w:r>
         <w:rPr>
           <w:rFonts w:hint="eastAsia"/>
-          <w:sz w:val="28"/>
-          <w:szCs w:val="28"/>
         </w:rPr>
         <w:t>：</w:t>
       </w:r>
     </w:p>
     <w:p>
-      <w:pPr>
-        <w:rPr>
-          <w:sz w:val="24"/>
-          <w:szCs w:val="24"/>
-        </w:rPr>
-      </w:pPr>
-      <w:r>
-        <w:rPr>
-          <w:rFonts w:hint="eastAsia"/>
-          <w:sz w:val="24"/>
-          <w:szCs w:val="24"/>
+      <w:r>
+        <w:rPr>
+          <w:rFonts w:hint="eastAsia"/>
         </w:rPr>
         <w:t>对许罗阳宁</w:t>
       </w:r>
       <w:r>
         <w:rPr>
           <w:rFonts w:hint="eastAsia"/>
-          <w:sz w:val="24"/>
-          <w:szCs w:val="24"/>
         </w:rPr>
         <w:t>（组员）</w:t>
       </w:r>
       <w:r>
         <w:rPr>
           <w:rFonts w:hint="eastAsia"/>
-          <w:sz w:val="24"/>
-          <w:szCs w:val="24"/>
         </w:rPr>
         <w:t>：</w:t>
       </w:r>
@@ -557,7 +767,13 @@
         <w:rPr>
           <w:rFonts w:hint="eastAsia"/>
         </w:rPr>
-        <w:t>）基本要求：基本能够完成所交代的任务</w:t>
+        <w:t>）基本要求：</w:t>
+      </w:r>
+      <w:r>
+        <w:rPr>
+          <w:rFonts w:hint="eastAsia"/>
+        </w:rPr>
+        <w:t>基本能够完成所交代的任务</w:t>
       </w:r>
       <w:r>
         <w:rPr>
@@ -572,6 +788,197 @@
         <w:t>。</w:t>
       </w:r>
     </w:p>
+    <w:p>
+      <w:pPr>
+        <w:rPr>
+          <w:rFonts w:hint="eastAsia"/>
+        </w:rPr>
+      </w:pPr>
+    </w:p>
+    <w:p>
+      <w:r>
+        <w:rPr>
+          <w:rFonts w:hint="eastAsia"/>
+        </w:rPr>
+        <w:t>2</w:t>
+      </w:r>
+      <w:r>
+        <w:rPr>
+          <w:rFonts w:hint="eastAsia"/>
+        </w:rPr>
+        <w:t>）积极主动性</w:t>
+      </w:r>
+      <w:r>
+        <w:rPr>
+          <w:rFonts w:hint="eastAsia"/>
+        </w:rPr>
+        <w:t>：主动性一般，虽然会反馈问题，但大多实在例会中进行反馈，较少即时反馈。</w:t>
+      </w:r>
+    </w:p>
+    <w:p>
+      <w:pPr>
+        <w:rPr>
+          <w:rFonts w:hint="eastAsia"/>
+        </w:rPr>
+      </w:pPr>
+    </w:p>
+    <w:p>
+      <w:r>
+        <w:rPr>
+          <w:rFonts w:hint="eastAsia"/>
+        </w:rPr>
+        <w:t>3</w:t>
+      </w:r>
+      <w:r>
+        <w:rPr>
+          <w:rFonts w:hint="eastAsia"/>
+        </w:rPr>
+        <w:t>）团队性</w:t>
+      </w:r>
+      <w:r>
+        <w:rPr>
+          <w:rFonts w:hint="eastAsia"/>
+        </w:rPr>
+        <w:t>：</w:t>
+      </w:r>
+      <w:r>
+        <w:rPr>
+          <w:rFonts w:hint="eastAsia"/>
+        </w:rPr>
+        <w:t>团队</w:t>
+      </w:r>
+      <w:r>
+        <w:rPr>
+          <w:rFonts w:hint="eastAsia"/>
+        </w:rPr>
+        <w:t>合作效果十分不错，无论分工还是协同都能够有所成效</w:t>
+      </w:r>
+      <w:r>
+        <w:rPr>
+          <w:rFonts w:hint="eastAsia"/>
+        </w:rPr>
+        <w:t>，但执行方法不够团队化，会增加最后的整合工作量。</w:t>
+      </w:r>
+    </w:p>
+    <w:p>
+      <w:pPr>
+        <w:rPr>
+          <w:rFonts w:hint="eastAsia"/>
+        </w:rPr>
+      </w:pPr>
+    </w:p>
+    <w:p>
+      <w:r>
+        <w:t>4</w:t>
+      </w:r>
+      <w:r>
+        <w:rPr>
+          <w:rFonts w:hint="eastAsia"/>
+        </w:rPr>
+        <w:t>）持续改进的意识</w:t>
+      </w:r>
+      <w:r>
+        <w:rPr>
+          <w:rFonts w:hint="eastAsia"/>
+        </w:rPr>
+        <w:t>：由持续改进的意识，会对目前的工作做一些预留，在后期补充。</w:t>
+      </w:r>
+    </w:p>
+    <w:p>
+      <w:pPr>
+        <w:rPr>
+          <w:rFonts w:hint="eastAsia"/>
+        </w:rPr>
+      </w:pPr>
+    </w:p>
+    <w:p>
+      <w:r>
+        <w:t>5</w:t>
+      </w:r>
+      <w:r>
+        <w:rPr>
+          <w:rFonts w:hint="eastAsia"/>
+        </w:rPr>
+        <w:t>）计划意识</w:t>
+      </w:r>
+      <w:r>
+        <w:rPr>
+          <w:rFonts w:hint="eastAsia"/>
+        </w:rPr>
+        <w:t>：计划意识较好，在团队中页负责了甘特图的修改，与组长交流后能够详细完成计划的修改与补充，且严格落实。</w:t>
+      </w:r>
+    </w:p>
+    <w:p>
+      <w:pPr>
+        <w:rPr>
+          <w:rFonts w:hint="eastAsia"/>
+        </w:rPr>
+      </w:pPr>
+    </w:p>
+    <w:p>
+      <w:r>
+        <w:t>6</w:t>
+      </w:r>
+      <w:r>
+        <w:rPr>
+          <w:rFonts w:hint="eastAsia"/>
+        </w:rPr>
+        <w:t>）</w:t>
+      </w:r>
+      <w:r>
+        <w:rPr>
+          <w:rFonts w:hint="eastAsia"/>
+        </w:rPr>
+        <w:t>总结：工作能力强，能够优秀的完成所交代的任务，但主动性积极性较差，往往</w:t>
+      </w:r>
+      <w:r>
+        <w:rPr>
+          <w:rFonts w:hint="eastAsia"/>
+        </w:rPr>
+        <w:t>在截止线之前完成任务，导致后续任务较紧张，虽然能够合作完成任务，但交付和整理的东西较为杂乱，导致后期整理难度增加。很有想法，对一些问题能够提出不同的见解，但也尊重组长的决定，严格遵守最终决定。</w:t>
+      </w:r>
+    </w:p>
+    <w:p>
+      <w:pPr>
+        <w:rPr>
+          <w:rFonts w:hint="eastAsia"/>
+        </w:rPr>
+      </w:pPr>
+    </w:p>
+    <w:p>
+      <w:r>
+        <w:rPr>
+          <w:rFonts w:hint="eastAsia"/>
+        </w:rPr>
+        <w:t>对余浩凯</w:t>
+      </w:r>
+      <w:r>
+        <w:rPr>
+          <w:rFonts w:hint="eastAsia"/>
+        </w:rPr>
+        <w:t>（组员）</w:t>
+      </w:r>
+      <w:r>
+        <w:rPr>
+          <w:rFonts w:hint="eastAsia"/>
+        </w:rPr>
+        <w:t>：</w:t>
+      </w:r>
+    </w:p>
+    <w:p>
+      <w:r>
+        <w:rPr>
+          <w:rFonts w:hint="eastAsia"/>
+        </w:rPr>
+        <w:t>1</w:t>
+      </w:r>
+      <w:r>
+        <w:rPr>
+          <w:rFonts w:hint="eastAsia"/>
+        </w:rPr>
+        <w:t>）基本要求：能够较好的完成所交付的任务</w:t>
+      </w:r>
+    </w:p>
     <w:p/>
     <w:p>
       <w:r>
@@ -584,7 +991,7 @@
         <w:rPr>
           <w:rFonts w:hint="eastAsia"/>
         </w:rPr>
-        <w:t>）积极主动性：主动性一般，虽然会反馈问题，但大多实在例会中进行反馈，较少即时反馈。</w:t>
+        <w:t>）积极主动性：积极主动性较强，一般体现在出问题的反馈上，常常会主动向组长反馈问题，并积极磋商解决</w:t>
       </w:r>
     </w:p>
     <w:p/>
@@ -605,200 +1012,56 @@
         <w:rPr>
           <w:rFonts w:hint="eastAsia"/>
         </w:rPr>
-        <w:t>团队合作效果十分不错，无论分工还是协同都能够有所成效</w:t>
-      </w:r>
-      <w:r>
-        <w:rPr>
-          <w:rFonts w:hint="eastAsia"/>
-        </w:rPr>
-        <w:t>，但执行方法不够团队化，会增加最后的整合工作量。</w:t>
+        <w:t>团队合作效果十分不错，无论分工还是协同都能够有所成效，对于团队问题也会有所记录，在例会中讨论。</w:t>
       </w:r>
     </w:p>
     <w:p/>
     <w:p>
       <w:r>
+        <w:rPr>
+          <w:rFonts w:hint="eastAsia"/>
+        </w:rPr>
         <w:t>4</w:t>
       </w:r>
       <w:r>
         <w:rPr>
           <w:rFonts w:hint="eastAsia"/>
         </w:rPr>
-        <w:t>）持续改进的意识</w:t>
-      </w:r>
-      <w:r>
-        <w:rPr>
-          <w:rFonts w:hint="eastAsia"/>
-        </w:rPr>
-        <w:t>：由持续改进的意识，会对目前的工作做一些预留，在后期补充。</w:t>
+        <w:t>）持续改进意识：持续改进意识一般，往往做一步算一步，但较强的发现和解决问题能力一定情况下弥补了这一点</w:t>
       </w:r>
     </w:p>
     <w:p/>
     <w:p>
       <w:r>
+        <w:rPr>
+          <w:rFonts w:hint="eastAsia"/>
+        </w:rPr>
         <w:t>5</w:t>
       </w:r>
       <w:r>
         <w:rPr>
           <w:rFonts w:hint="eastAsia"/>
         </w:rPr>
-        <w:t>）计划意识</w:t>
-      </w:r>
-      <w:r>
-        <w:rPr>
-          <w:rFonts w:hint="eastAsia"/>
-        </w:rPr>
-        <w:t>：计划意识较好，在团队中页负责了甘特图的修改，与组长交流后能够详细完成计划的修改与补充，且严格落实。</w:t>
+        <w:t>）计划意识：能够严格按照计划行进，对组长的组织基本没有异议。</w:t>
       </w:r>
     </w:p>
     <w:p/>
     <w:p>
-      <w:r>
+      <w:pPr>
+        <w:rPr>
+          <w:rFonts w:hint="eastAsia"/>
+        </w:rPr>
+      </w:pPr>
+      <w:r>
+        <w:rPr>
+          <w:rFonts w:hint="eastAsia"/>
+        </w:rPr>
         <w:t>6</w:t>
       </w:r>
       <w:r>
         <w:rPr>
           <w:rFonts w:hint="eastAsia"/>
         </w:rPr>
-        <w:t>）</w:t>
-      </w:r>
-      <w:r>
-        <w:rPr>
-          <w:rFonts w:hint="eastAsia"/>
-        </w:rPr>
-        <w:t>总结：工作能力强，能够优秀的完成所交代的任务，但主动性积极性较差，往往</w:t>
-      </w:r>
-      <w:r>
-        <w:rPr>
-          <w:rFonts w:hint="eastAsia"/>
-        </w:rPr>
-        <w:t>在截止线之前完成任务，导致后续任务较紧张，虽然能够合作完成任务，但交付和整理的东西较为杂乱，导致后期整理难度增加。很有想法，对一些问题能够提出不同的见解，但也尊重组长的决定，严格遵守最终决定。</w:t>
-      </w:r>
-    </w:p>
-    <w:p/>
-    <w:p>
-      <w:pPr>
-        <w:rPr>
-          <w:sz w:val="24"/>
-          <w:szCs w:val="24"/>
-        </w:rPr>
-      </w:pPr>
-      <w:r>
-        <w:rPr>
-          <w:rFonts w:hint="eastAsia"/>
-          <w:sz w:val="24"/>
-          <w:szCs w:val="24"/>
-        </w:rPr>
-        <w:t>对余浩凯</w:t>
-      </w:r>
-      <w:r>
-        <w:rPr>
-          <w:rFonts w:hint="eastAsia"/>
-          <w:sz w:val="24"/>
-          <w:szCs w:val="24"/>
-        </w:rPr>
-        <w:t>（组员）</w:t>
-      </w:r>
-      <w:r>
-        <w:rPr>
-          <w:rFonts w:hint="eastAsia"/>
-          <w:sz w:val="24"/>
-          <w:szCs w:val="24"/>
-        </w:rPr>
-        <w:t>：</w:t>
-      </w:r>
-    </w:p>
-    <w:p>
-      <w:r>
-        <w:rPr>
-          <w:rFonts w:hint="eastAsia"/>
-        </w:rPr>
-        <w:t>1</w:t>
-      </w:r>
-      <w:r>
-        <w:rPr>
-          <w:rFonts w:hint="eastAsia"/>
-        </w:rPr>
-        <w:t>）基本要求：能够较好的完成所交付的任务</w:t>
-      </w:r>
-    </w:p>
-    <w:p/>
-    <w:p>
-      <w:r>
-        <w:rPr>
-          <w:rFonts w:hint="eastAsia"/>
-        </w:rPr>
-        <w:t>2</w:t>
-      </w:r>
-      <w:r>
-        <w:rPr>
-          <w:rFonts w:hint="eastAsia"/>
-        </w:rPr>
-        <w:t>）积极主动性：积极主动性较强，一般体现在出问题的反馈上，常常会主动向组长反馈问题，并积极磋商解决</w:t>
-      </w:r>
-    </w:p>
-    <w:p/>
-    <w:p>
-      <w:r>
-        <w:rPr>
-          <w:rFonts w:hint="eastAsia"/>
-        </w:rPr>
-        <w:t>3</w:t>
-      </w:r>
-      <w:r>
-        <w:rPr>
-          <w:rFonts w:hint="eastAsia"/>
-        </w:rPr>
-        <w:t>）团队性：</w:t>
-      </w:r>
-      <w:r>
-        <w:rPr>
-          <w:rFonts w:hint="eastAsia"/>
-        </w:rPr>
-        <w:t>团队合作效果十分不错，无论分工还是协同都能够有所成效，对于团队问题也会有所记录，在例会中讨论。</w:t>
-      </w:r>
-    </w:p>
-    <w:p/>
-    <w:p>
-      <w:r>
-        <w:rPr>
-          <w:rFonts w:hint="eastAsia"/>
-        </w:rPr>
-        <w:t>4</w:t>
-      </w:r>
-      <w:r>
-        <w:rPr>
-          <w:rFonts w:hint="eastAsia"/>
-        </w:rPr>
-        <w:t>）持续改进意识：持续改进意识一般，往往做一步算一步，但较强的发现和解决问题能力一定情况下弥补了这一点</w:t>
-      </w:r>
-    </w:p>
-    <w:p/>
-    <w:p>
-      <w:r>
-        <w:rPr>
-          <w:rFonts w:hint="eastAsia"/>
-        </w:rPr>
-        <w:t>5</w:t>
-      </w:r>
-      <w:r>
-        <w:rPr>
-          <w:rFonts w:hint="eastAsia"/>
-        </w:rPr>
-        <w:t>）计划意识：能够严格按照计划行进，对组长的组织基本没有异议。</w:t>
-      </w:r>
-    </w:p>
-    <w:p/>
-    <w:p>
-      <w:r>
-        <w:rPr>
-          <w:rFonts w:hint="eastAsia"/>
-        </w:rPr>
-        <w:t>6</w:t>
-      </w:r>
-      <w:r>
-        <w:rPr>
-          <w:rFonts w:hint="eastAsia"/>
-        </w:rPr>
         <w:t>）总结：</w:t>
       </w:r>
       <w:r>
@@ -806,607 +1069,6 @@
           <w:rFonts w:hint="eastAsia"/>
         </w:rPr>
         <w:t>虽然不是同寝室的组员，但平时反馈问题的频率也很高，十分积极的提出问题，但是对于完善方面的想法较少，往往是高效的完成所分配的任务，但较少有额外的想法。工作效率高，完成速度快，以组长为中心，严格落实组长的任务分配并积极主动地完成。</w:t>
-      </w:r>
-    </w:p>
-    <w:p/>
-    <w:p/>
-    <w:p/>
-    <w:p/>
-    <w:p/>
-    <w:p>
-      <w:pPr>
-        <w:rPr>
-          <w:rFonts w:hint="eastAsia"/>
-        </w:rPr>
-      </w:pPr>
-    </w:p>
-    <w:p>
-      <w:pPr>
-        <w:rPr>
-          <w:sz w:val="28"/>
-          <w:szCs w:val="28"/>
-        </w:rPr>
-      </w:pPr>
-      <w:r>
-        <w:rPr>
-          <w:sz w:val="28"/>
-          <w:szCs w:val="28"/>
-        </w:rPr>
-        <w:lastRenderedPageBreak/>
-        <w:t>2</w:t>
-      </w:r>
-      <w:r>
-        <w:rPr>
-          <w:rFonts w:hint="eastAsia"/>
-          <w:sz w:val="28"/>
-          <w:szCs w:val="28"/>
-        </w:rPr>
-        <w:t>、余浩凯（组员）：</w:t>
-      </w:r>
-    </w:p>
-    <w:p>
-      <w:pPr>
-        <w:rPr>
-          <w:sz w:val="24"/>
-          <w:szCs w:val="24"/>
-        </w:rPr>
-      </w:pPr>
-      <w:r>
-        <w:rPr>
-          <w:rFonts w:hint="eastAsia"/>
-          <w:sz w:val="24"/>
-          <w:szCs w:val="24"/>
-        </w:rPr>
-        <w:t>对许罗阳宁（组员）：</w:t>
-      </w:r>
-    </w:p>
-    <w:p>
-      <w:r>
-        <w:rPr>
-          <w:rFonts w:hint="eastAsia"/>
-        </w:rPr>
-        <w:t>1</w:t>
-      </w:r>
-      <w:r>
-        <w:rPr>
-          <w:rFonts w:hint="eastAsia"/>
-        </w:rPr>
-        <w:t>）基本要求：完成任务，并且能够跟我积极交流问题，但是工作进度较慢。</w:t>
-      </w:r>
-    </w:p>
-    <w:p/>
-    <w:p>
-      <w:r>
-        <w:rPr>
-          <w:rFonts w:hint="eastAsia"/>
-        </w:rPr>
-        <w:t>2</w:t>
-      </w:r>
-      <w:r>
-        <w:rPr>
-          <w:rFonts w:hint="eastAsia"/>
-        </w:rPr>
-        <w:t>）积极主动性：主动性一般，虽然会反馈问题，但大多实在例会中进行反馈，较少即时反馈。</w:t>
-      </w:r>
-    </w:p>
-    <w:p/>
-    <w:p>
-      <w:r>
-        <w:rPr>
-          <w:rFonts w:hint="eastAsia"/>
-        </w:rPr>
-        <w:t>3</w:t>
-      </w:r>
-      <w:r>
-        <w:rPr>
-          <w:rFonts w:hint="eastAsia"/>
-        </w:rPr>
-        <w:t>）团队性：团队合作效果十分不错，无论分工还是协同都能够有所成效，但执行方法不够团队化，。</w:t>
-      </w:r>
-    </w:p>
-    <w:p/>
-    <w:p>
-      <w:r>
-        <w:rPr>
-          <w:rFonts w:hint="eastAsia"/>
-        </w:rPr>
-        <w:t>4</w:t>
-      </w:r>
-      <w:r>
-        <w:rPr>
-          <w:rFonts w:hint="eastAsia"/>
-        </w:rPr>
-        <w:t>）持续改进的意识：由持续改进的意识，会对目前的工作做一些预留，在后期补充。</w:t>
-      </w:r>
-    </w:p>
-    <w:p/>
-    <w:p>
-      <w:r>
-        <w:rPr>
-          <w:rFonts w:hint="eastAsia"/>
-        </w:rPr>
-        <w:t>5</w:t>
-      </w:r>
-      <w:r>
-        <w:rPr>
-          <w:rFonts w:hint="eastAsia"/>
-        </w:rPr>
-        <w:t>）计划意识：计划意识较好，在团队中主要负责了甘特图的修改</w:t>
-      </w:r>
-      <w:r>
-        <w:rPr>
-          <w:rFonts w:hint="eastAsia"/>
-        </w:rPr>
-        <w:t xml:space="preserve"> </w:t>
-      </w:r>
-    </w:p>
-    <w:p/>
-    <w:p>
-      <w:r>
-        <w:rPr>
-          <w:rFonts w:hint="eastAsia"/>
-        </w:rPr>
-        <w:t>6</w:t>
-      </w:r>
-      <w:r>
-        <w:rPr>
-          <w:rFonts w:hint="eastAsia"/>
-        </w:rPr>
-        <w:t>）总结：工作能力强，能够优秀的完成所交代的任务，但主动性积极性较差但是比较拖拉，导致后续任务较紧张，虽然能够合作完成任务，但交付和整理的东西较为杂乱，后期也会产生一些问题。但还是完成自己的职责。</w:t>
-      </w:r>
-    </w:p>
-    <w:p/>
-    <w:p>
-      <w:pPr>
-        <w:rPr>
-          <w:sz w:val="24"/>
-          <w:szCs w:val="24"/>
-        </w:rPr>
-      </w:pPr>
-      <w:r>
-        <w:rPr>
-          <w:rFonts w:hint="eastAsia"/>
-          <w:sz w:val="24"/>
-          <w:szCs w:val="24"/>
-        </w:rPr>
-        <w:t>对徐过（组长）：</w:t>
-      </w:r>
-    </w:p>
-    <w:p>
-      <w:r>
-        <w:rPr>
-          <w:rFonts w:hint="eastAsia"/>
-        </w:rPr>
-        <w:t>1</w:t>
-      </w:r>
-      <w:r>
-        <w:rPr>
-          <w:rFonts w:hint="eastAsia"/>
-        </w:rPr>
-        <w:t>）基本要求：能够较好给组员分配任务，并且起带头作用</w:t>
-      </w:r>
-    </w:p>
-    <w:p/>
-    <w:p>
-      <w:r>
-        <w:rPr>
-          <w:rFonts w:hint="eastAsia"/>
-        </w:rPr>
-        <w:t>2</w:t>
-      </w:r>
-      <w:r>
-        <w:rPr>
-          <w:rFonts w:hint="eastAsia"/>
-        </w:rPr>
-        <w:t>）积极主动性：积极主动性较强，对组里产生的问题都会积极的去解决，并且及时的与组员交流</w:t>
-      </w:r>
-    </w:p>
-    <w:p/>
-    <w:p>
-      <w:r>
-        <w:rPr>
-          <w:rFonts w:hint="eastAsia"/>
-        </w:rPr>
-        <w:t>3</w:t>
-      </w:r>
-      <w:r>
-        <w:rPr>
-          <w:rFonts w:hint="eastAsia"/>
-        </w:rPr>
-        <w:t>）团队性：组长的组织分配能力还是不错的，小组里的每个人都分工明确</w:t>
-      </w:r>
-    </w:p>
-    <w:p/>
-    <w:p>
-      <w:r>
-        <w:rPr>
-          <w:rFonts w:hint="eastAsia"/>
-        </w:rPr>
-        <w:t>4</w:t>
-      </w:r>
-      <w:r>
-        <w:rPr>
-          <w:rFonts w:hint="eastAsia"/>
-        </w:rPr>
-        <w:t>）持续改进意识：较好，每次会议后都会对各种文档进行修改和更新</w:t>
-      </w:r>
-    </w:p>
-    <w:p/>
-    <w:p>
-      <w:r>
-        <w:rPr>
-          <w:rFonts w:hint="eastAsia"/>
-        </w:rPr>
-        <w:t>5</w:t>
-      </w:r>
-      <w:r>
-        <w:rPr>
-          <w:rFonts w:hint="eastAsia"/>
-        </w:rPr>
-        <w:t>）计划意识：组长每次任务都会按时间分配好，计划意识很好</w:t>
-      </w:r>
-    </w:p>
-    <w:p/>
-    <w:p>
-      <w:r>
-        <w:rPr>
-          <w:rFonts w:hint="eastAsia"/>
-        </w:rPr>
-        <w:t>6</w:t>
-      </w:r>
-      <w:r>
-        <w:rPr>
-          <w:rFonts w:hint="eastAsia"/>
-        </w:rPr>
-        <w:t>）总结：组长非常好的扮演好了自己的角色，每次任务都是自己担任主要工作，总结每次也都做的很及时，在小组没有方向时，也很果决。</w:t>
-      </w:r>
-    </w:p>
-    <w:p/>
-    <w:p>
-      <w:pPr>
-        <w:rPr>
-          <w:sz w:val="28"/>
-          <w:szCs w:val="28"/>
-        </w:rPr>
-      </w:pPr>
-    </w:p>
-    <w:p>
-      <w:pPr>
-        <w:rPr>
-          <w:sz w:val="28"/>
-          <w:szCs w:val="28"/>
-        </w:rPr>
-      </w:pPr>
-    </w:p>
-    <w:p>
-      <w:pPr>
-        <w:rPr>
-          <w:sz w:val="28"/>
-          <w:szCs w:val="28"/>
-        </w:rPr>
-      </w:pPr>
-    </w:p>
-    <w:p>
-      <w:pPr>
-        <w:rPr>
-          <w:sz w:val="28"/>
-          <w:szCs w:val="28"/>
-        </w:rPr>
-      </w:pPr>
-    </w:p>
-    <w:p>
-      <w:pPr>
-        <w:rPr>
-          <w:sz w:val="28"/>
-          <w:szCs w:val="28"/>
-        </w:rPr>
-      </w:pPr>
-    </w:p>
-    <w:p>
-      <w:pPr>
-        <w:rPr>
-          <w:rFonts w:hint="eastAsia"/>
-          <w:sz w:val="28"/>
-          <w:szCs w:val="28"/>
-        </w:rPr>
-      </w:pPr>
-      <w:r>
-        <w:rPr>
-          <w:sz w:val="28"/>
-          <w:szCs w:val="28"/>
-        </w:rPr>
-        <w:lastRenderedPageBreak/>
-        <w:t>3</w:t>
-      </w:r>
-      <w:r>
-        <w:rPr>
-          <w:rFonts w:hint="eastAsia"/>
-          <w:sz w:val="28"/>
-          <w:szCs w:val="28"/>
-        </w:rPr>
-        <w:t>、许罗阳宁：</w:t>
-      </w:r>
-    </w:p>
-    <w:p>
-      <w:pPr>
-        <w:rPr>
-          <w:rFonts w:hint="eastAsia"/>
-          <w:sz w:val="24"/>
-          <w:szCs w:val="24"/>
-        </w:rPr>
-      </w:pPr>
-      <w:r>
-        <w:rPr>
-          <w:rFonts w:hint="eastAsia"/>
-          <w:sz w:val="24"/>
-          <w:szCs w:val="24"/>
-        </w:rPr>
-        <w:t>对徐过（组长）：</w:t>
-      </w:r>
-    </w:p>
-    <w:p>
-      <w:pPr>
-        <w:rPr>
-          <w:rFonts w:hint="eastAsia"/>
-        </w:rPr>
-      </w:pPr>
-      <w:r>
-        <w:rPr>
-          <w:rFonts w:hint="eastAsia"/>
-        </w:rPr>
-        <w:t>1</w:t>
-      </w:r>
-      <w:r>
-        <w:rPr>
-          <w:rFonts w:hint="eastAsia"/>
-        </w:rPr>
-        <w:t>）基本要求：能够完成自己的职责我范围内的工作。并能够分担其他组员的工作</w:t>
-      </w:r>
-    </w:p>
-    <w:p>
-      <w:pPr>
-        <w:rPr>
-          <w:rFonts w:hint="eastAsia"/>
-        </w:rPr>
-      </w:pPr>
-      <w:r>
-        <w:rPr>
-          <w:rFonts w:hint="eastAsia"/>
-        </w:rPr>
-        <w:t>2</w:t>
-      </w:r>
-      <w:r>
-        <w:rPr>
-          <w:rFonts w:hint="eastAsia"/>
-        </w:rPr>
-        <w:t>）积极主动性：会发现问题，并且主动提醒相关负责人解决</w:t>
-      </w:r>
-    </w:p>
-    <w:p>
-      <w:pPr>
-        <w:rPr>
-          <w:rFonts w:hint="eastAsia"/>
-        </w:rPr>
-      </w:pPr>
-      <w:r>
-        <w:rPr>
-          <w:rFonts w:hint="eastAsia"/>
-        </w:rPr>
-        <w:t>3</w:t>
-      </w:r>
-      <w:r>
-        <w:rPr>
-          <w:rFonts w:hint="eastAsia"/>
-        </w:rPr>
-        <w:t>）团队性：团队合作效果十分不错，尊重他人劳动成果</w:t>
-      </w:r>
-    </w:p>
-    <w:p>
-      <w:pPr>
-        <w:rPr>
-          <w:rFonts w:hint="eastAsia"/>
-        </w:rPr>
-      </w:pPr>
-      <w:r>
-        <w:rPr>
-          <w:rFonts w:hint="eastAsia"/>
-        </w:rPr>
-        <w:t>4</w:t>
-      </w:r>
-      <w:r>
-        <w:rPr>
-          <w:rFonts w:hint="eastAsia"/>
-        </w:rPr>
-        <w:t>）持续改进的意识：有持续改进的意识，</w:t>
-      </w:r>
-    </w:p>
-    <w:p/>
-    <w:p>
-      <w:pPr>
-        <w:rPr>
-          <w:rFonts w:hint="eastAsia"/>
-        </w:rPr>
-      </w:pPr>
-      <w:r>
-        <w:rPr>
-          <w:rFonts w:hint="eastAsia"/>
-        </w:rPr>
-        <w:t>5</w:t>
-      </w:r>
-      <w:r>
-        <w:rPr>
-          <w:rFonts w:hint="eastAsia"/>
-        </w:rPr>
-        <w:t>）计划意识：计划意识不错，对自己分内的工作有较为清醒的认识</w:t>
-      </w:r>
-    </w:p>
-    <w:p>
-      <w:r>
-        <w:rPr>
-          <w:rFonts w:hint="eastAsia"/>
-        </w:rPr>
-        <w:t>6</w:t>
-      </w:r>
-      <w:r>
-        <w:rPr>
-          <w:rFonts w:hint="eastAsia"/>
-        </w:rPr>
-        <w:t>）总结：工作能力强，能够优秀的完成所交代的任务，主动性好，团队合作能力优秀，有持续改进的意识，良好的计划意识</w:t>
-      </w:r>
-      <w:r>
-        <w:rPr>
-          <w:rFonts w:hint="eastAsia"/>
-        </w:rPr>
-        <w:t>.</w:t>
-      </w:r>
-    </w:p>
-    <w:p>
-      <w:pPr>
-        <w:rPr>
-          <w:rFonts w:hint="eastAsia"/>
-        </w:rPr>
-      </w:pPr>
-    </w:p>
-    <w:p>
-      <w:pPr>
-        <w:rPr>
-          <w:rFonts w:hint="eastAsia"/>
-          <w:sz w:val="24"/>
-          <w:szCs w:val="24"/>
-        </w:rPr>
-      </w:pPr>
-      <w:r>
-        <w:rPr>
-          <w:rFonts w:hint="eastAsia"/>
-          <w:sz w:val="24"/>
-          <w:szCs w:val="24"/>
-        </w:rPr>
-        <w:t>对余浩凯（组员）：</w:t>
-      </w:r>
-    </w:p>
-    <w:p>
-      <w:pPr>
-        <w:rPr>
-          <w:rFonts w:hint="eastAsia"/>
-        </w:rPr>
-      </w:pPr>
-      <w:r>
-        <w:rPr>
-          <w:rFonts w:hint="eastAsia"/>
-        </w:rPr>
-        <w:t>1</w:t>
-      </w:r>
-      <w:r>
-        <w:rPr>
-          <w:rFonts w:hint="eastAsia"/>
-        </w:rPr>
-        <w:t>）基本要求：能够较好的完成所交付的任务</w:t>
-      </w:r>
-    </w:p>
-    <w:p/>
-    <w:p>
-      <w:pPr>
-        <w:rPr>
-          <w:rFonts w:hint="eastAsia"/>
-        </w:rPr>
-      </w:pPr>
-      <w:r>
-        <w:rPr>
-          <w:rFonts w:hint="eastAsia"/>
-        </w:rPr>
-        <w:t>2</w:t>
-      </w:r>
-      <w:r>
-        <w:rPr>
-          <w:rFonts w:hint="eastAsia"/>
-        </w:rPr>
-        <w:t>）积极主动性：积极主动性较强，一般体现在出问题的反馈上，常常会主动向组长反馈问题，并积极磋商解决</w:t>
-      </w:r>
-    </w:p>
-    <w:p/>
-    <w:p>
-      <w:pPr>
-        <w:rPr>
-          <w:rFonts w:hint="eastAsia"/>
-        </w:rPr>
-      </w:pPr>
-      <w:r>
-        <w:rPr>
-          <w:rFonts w:hint="eastAsia"/>
-        </w:rPr>
-        <w:t>3</w:t>
-      </w:r>
-      <w:r>
-        <w:rPr>
-          <w:rFonts w:hint="eastAsia"/>
-        </w:rPr>
-        <w:t>）团队性：团队合作效果十分不错，有比较好的团队意识，对于团队问题也会有所记录，在例会中讨论。</w:t>
-      </w:r>
-    </w:p>
-    <w:p/>
-    <w:p>
-      <w:pPr>
-        <w:rPr>
-          <w:rFonts w:hint="eastAsia"/>
-        </w:rPr>
-      </w:pPr>
-      <w:r>
-        <w:rPr>
-          <w:rFonts w:hint="eastAsia"/>
-        </w:rPr>
-        <w:t>4</w:t>
-      </w:r>
-      <w:r>
-        <w:rPr>
-          <w:rFonts w:hint="eastAsia"/>
-        </w:rPr>
-        <w:t>）持续改进意识：持续改进意识不错，</w:t>
-      </w:r>
-      <w:r>
-        <w:rPr>
-          <w:rFonts w:hint="eastAsia"/>
-        </w:rPr>
-        <w:t xml:space="preserve"> </w:t>
-      </w:r>
-      <w:r>
-        <w:rPr>
-          <w:rFonts w:hint="eastAsia"/>
-        </w:rPr>
-        <w:t>对一些做过的都会去改进并完善</w:t>
-      </w:r>
-    </w:p>
-    <w:p>
-      <w:pPr>
-        <w:rPr>
-          <w:rFonts w:hint="eastAsia"/>
-        </w:rPr>
-      </w:pPr>
-      <w:r>
-        <w:rPr>
-          <w:rFonts w:hint="eastAsia"/>
-        </w:rPr>
-        <w:t>5</w:t>
-      </w:r>
-      <w:r>
-        <w:rPr>
-          <w:rFonts w:hint="eastAsia"/>
-        </w:rPr>
-        <w:t>）计划意识：能够严格按照计划行进，对组长的组织基本没有异议。</w:t>
-      </w:r>
-    </w:p>
-    <w:p/>
-    <w:p>
-      <w:r>
-        <w:rPr>
-          <w:rFonts w:hint="eastAsia"/>
-        </w:rPr>
-        <w:t>6</w:t>
-      </w:r>
-      <w:r>
-        <w:rPr>
-          <w:rFonts w:hint="eastAsia"/>
-        </w:rPr>
-        <w:t>）总结：虽然不是同寝室的组员，但是在团队协作方面还是没问题的，对计划没有什么大的影响。</w:t>
       </w:r>
     </w:p>
     <w:sectPr>
@@ -1850,16 +1512,6 @@
     <w:semiHidden/>
     <w:unhideWhenUsed/>
   </w:style>
-  <w:style w:type="paragraph" w:styleId="a3">
-    <w:name w:val="List Paragraph"/>
-    <w:basedOn w:val="a"/>
-    <w:uiPriority w:val="34"/>
-    <w:qFormat/>
-    <w:rsid w:val="00515EFC"/>
-    <w:pPr>
-      <w:ind w:firstLineChars="200" w:firstLine="420"/>
-    </w:pPr>
-  </w:style>
 </w:styles>
 </file>
 

</xml_diff>